<commit_message>
small update + pdf conversion
</commit_message>
<xml_diff>
--- a/Pucilauskas_Gintautas_IFF9_8.docx
+++ b/Pucilauskas_Gintautas_IFF9_8.docx
@@ -194,27 +194,7 @@
           <w:sz w:val="36"/>
           <w:szCs w:val="32"/>
         </w:rPr>
-        <w:t xml:space="preserve">T120B165 </w:t>
-      </w:r>
-      <w:proofErr w:type="spellStart"/>
-      <w:r>
-        <w:rPr>
-          <w:b/>
-          <w:bCs/>
-          <w:sz w:val="36"/>
-          <w:szCs w:val="32"/>
-        </w:rPr>
-        <w:t>Saityno</w:t>
-      </w:r>
-      <w:proofErr w:type="spellEnd"/>
-      <w:r>
-        <w:rPr>
-          <w:b/>
-          <w:bCs/>
-          <w:sz w:val="36"/>
-          <w:szCs w:val="32"/>
-        </w:rPr>
-        <w:t xml:space="preserve"> taikomųjų programų projektavimas</w:t>
+        <w:t>T120B165 Saityno taikomųjų programų projektavimas</w:t>
       </w:r>
     </w:p>
     <w:p>
@@ -234,47 +214,7 @@
           <w:sz w:val="28"/>
           <w:szCs w:val="28"/>
         </w:rPr>
-        <w:t>Projekto „</w:t>
-      </w:r>
-      <w:proofErr w:type="spellStart"/>
-      <w:r>
-        <w:rPr>
-          <w:rFonts w:cs="Times New Roman"/>
-          <w:b/>
-          <w:sz w:val="28"/>
-          <w:szCs w:val="28"/>
-        </w:rPr>
-        <w:t>Rent</w:t>
-      </w:r>
-      <w:proofErr w:type="spellEnd"/>
-      <w:r>
-        <w:rPr>
-          <w:rFonts w:cs="Times New Roman"/>
-          <w:b/>
-          <w:sz w:val="28"/>
-          <w:szCs w:val="28"/>
-        </w:rPr>
-        <w:t>-A-</w:t>
-      </w:r>
-      <w:proofErr w:type="spellStart"/>
-      <w:r>
-        <w:rPr>
-          <w:rFonts w:cs="Times New Roman"/>
-          <w:b/>
-          <w:sz w:val="28"/>
-          <w:szCs w:val="28"/>
-        </w:rPr>
-        <w:t>RaceCar</w:t>
-      </w:r>
-      <w:proofErr w:type="spellEnd"/>
-      <w:r>
-        <w:rPr>
-          <w:rFonts w:cs="Times New Roman"/>
-          <w:b/>
-          <w:sz w:val="28"/>
-          <w:szCs w:val="28"/>
-        </w:rPr>
-        <w:t>“ ataskaita</w:t>
+        <w:t>Projekto „Rent-A-RaceCar“ ataskaita</w:t>
       </w:r>
     </w:p>
     <w:p>
@@ -353,23 +293,13 @@
         </w:rPr>
         <w:t>D</w:t>
       </w:r>
-      <w:proofErr w:type="spellStart"/>
       <w:r>
         <w:rPr>
           <w:rFonts w:cs="Times New Roman"/>
           <w:szCs w:val="24"/>
           <w:lang w:val="en-GB"/>
         </w:rPr>
-        <w:t>ėstytojai</w:t>
-      </w:r>
-      <w:proofErr w:type="spellEnd"/>
-      <w:r>
-        <w:rPr>
-          <w:rFonts w:cs="Times New Roman"/>
-          <w:szCs w:val="24"/>
-          <w:lang w:val="en-GB"/>
-        </w:rPr>
-        <w:t xml:space="preserve">:        </w:t>
+        <w:t xml:space="preserve">ėstytojai:        </w:t>
       </w:r>
       <w:r>
         <w:rPr>
@@ -390,15 +320,7 @@
           <w:rFonts w:cs="Times New Roman"/>
           <w:szCs w:val="24"/>
         </w:rPr>
-        <w:t xml:space="preserve">Petras </w:t>
-      </w:r>
-      <w:proofErr w:type="spellStart"/>
-      <w:r>
-        <w:rPr>
-          <w:rFonts w:cs="Times New Roman"/>
-          <w:szCs w:val="24"/>
-        </w:rPr>
-        <w:t>Tamo</w:t>
+        <w:t>Petras Tamo</w:t>
       </w:r>
       <w:r>
         <w:rPr>
@@ -408,7 +330,6 @@
         </w:rPr>
         <w:t>šiūnas</w:t>
       </w:r>
-      <w:proofErr w:type="spellEnd"/>
     </w:p>
     <w:p>
       <w:pPr>
@@ -424,18 +345,8 @@
           <w:szCs w:val="24"/>
           <w:lang w:val="en-GB"/>
         </w:rPr>
-        <w:t xml:space="preserve">Simonas </w:t>
-      </w:r>
-      <w:proofErr w:type="spellStart"/>
-      <w:r>
-        <w:rPr>
-          <w:rFonts w:cs="Times New Roman"/>
-          <w:szCs w:val="24"/>
-          <w:lang w:val="en-GB"/>
-        </w:rPr>
-        <w:t>Baltulionis</w:t>
-      </w:r>
-      <w:proofErr w:type="spellEnd"/>
+        <w:t>Simonas Baltulionis</w:t>
+      </w:r>
     </w:p>
     <w:p>
       <w:pPr>
@@ -545,7 +456,7 @@
           <w:r>
             <w:fldChar w:fldCharType="separate"/>
           </w:r>
-          <w:hyperlink w:anchor="_Toc114420172" w:history="1">
+          <w:hyperlink w:anchor="_Toc114422801" w:history="1">
             <w:r>
               <w:rPr>
                 <w:rStyle w:val="Hyperlink"/>
@@ -572,7 +483,7 @@
                 <w:noProof/>
                 <w:webHidden/>
               </w:rPr>
-              <w:instrText xml:space="preserve"> PAGEREF _Toc114420172 \h </w:instrText>
+              <w:instrText xml:space="preserve"> PAGEREF _Toc114422801 \h </w:instrText>
             </w:r>
             <w:r>
               <w:rPr>
@@ -616,7 +527,7 @@
               <w:lang w:val="en-GB" w:eastAsia="en-GB"/>
             </w:rPr>
           </w:pPr>
-          <w:hyperlink w:anchor="_Toc114420173" w:history="1">
+          <w:hyperlink w:anchor="_Toc114422802" w:history="1">
             <w:r>
               <w:rPr>
                 <w:rStyle w:val="Hyperlink"/>
@@ -643,7 +554,7 @@
                 <w:noProof/>
                 <w:webHidden/>
               </w:rPr>
-              <w:instrText xml:space="preserve"> PAGEREF _Toc114420173 \h </w:instrText>
+              <w:instrText xml:space="preserve"> PAGEREF _Toc114422802 \h </w:instrText>
             </w:r>
             <w:r>
               <w:rPr>
@@ -687,7 +598,7 @@
               <w:lang w:val="en-GB" w:eastAsia="en-GB"/>
             </w:rPr>
           </w:pPr>
-          <w:hyperlink w:anchor="_Toc114420174" w:history="1">
+          <w:hyperlink w:anchor="_Toc114422803" w:history="1">
             <w:r>
               <w:rPr>
                 <w:rStyle w:val="Hyperlink"/>
@@ -714,7 +625,7 @@
                 <w:noProof/>
                 <w:webHidden/>
               </w:rPr>
-              <w:instrText xml:space="preserve"> PAGEREF _Toc114420174 \h </w:instrText>
+              <w:instrText xml:space="preserve"> PAGEREF _Toc114422803 \h </w:instrText>
             </w:r>
             <w:r>
               <w:rPr>
@@ -758,7 +669,7 @@
               <w:lang w:val="en-GB" w:eastAsia="en-GB"/>
             </w:rPr>
           </w:pPr>
-          <w:hyperlink w:anchor="_Toc114420175" w:history="1">
+          <w:hyperlink w:anchor="_Toc114422804" w:history="1">
             <w:r>
               <w:rPr>
                 <w:rStyle w:val="Hyperlink"/>
@@ -785,7 +696,78 @@
                 <w:noProof/>
                 <w:webHidden/>
               </w:rPr>
-              <w:instrText xml:space="preserve"> PAGEREF _Toc114420175 \h </w:instrText>
+              <w:instrText xml:space="preserve"> PAGEREF _Toc114422804 \h </w:instrText>
+            </w:r>
+            <w:r>
+              <w:rPr>
+                <w:noProof/>
+                <w:webHidden/>
+              </w:rPr>
+            </w:r>
+            <w:r>
+              <w:rPr>
+                <w:noProof/>
+                <w:webHidden/>
+              </w:rPr>
+              <w:fldChar w:fldCharType="separate"/>
+            </w:r>
+            <w:r>
+              <w:rPr>
+                <w:noProof/>
+                <w:webHidden/>
+              </w:rPr>
+              <w:t>4</w:t>
+            </w:r>
+            <w:r>
+              <w:rPr>
+                <w:noProof/>
+                <w:webHidden/>
+              </w:rPr>
+              <w:fldChar w:fldCharType="end"/>
+            </w:r>
+          </w:hyperlink>
+        </w:p>
+        <w:p>
+          <w:pPr>
+            <w:pStyle w:val="TOC1"/>
+            <w:tabs>
+              <w:tab w:val="right" w:leader="dot" w:pos="9350"/>
+            </w:tabs>
+            <w:rPr>
+              <w:rFonts w:asciiTheme="minorHAnsi" w:eastAsiaTheme="minorEastAsia" w:hAnsiTheme="minorHAnsi"/>
+              <w:noProof/>
+              <w:sz w:val="22"/>
+              <w:lang w:val="en-GB" w:eastAsia="en-GB"/>
+            </w:rPr>
+          </w:pPr>
+          <w:hyperlink w:anchor="_Toc114422805" w:history="1">
+            <w:r>
+              <w:rPr>
+                <w:rStyle w:val="Hyperlink"/>
+                <w:noProof/>
+              </w:rPr>
+              <w:t>Papildoma informacija</w:t>
+            </w:r>
+            <w:r>
+              <w:rPr>
+                <w:noProof/>
+                <w:webHidden/>
+              </w:rPr>
+              <w:tab/>
+            </w:r>
+            <w:r>
+              <w:rPr>
+                <w:noProof/>
+                <w:webHidden/>
+              </w:rPr>
+              <w:fldChar w:fldCharType="begin"/>
+            </w:r>
+            <w:r>
+              <w:rPr>
+                <w:noProof/>
+                <w:webHidden/>
+              </w:rPr>
+              <w:instrText xml:space="preserve"> PAGEREF _Toc114422805 \h </w:instrText>
             </w:r>
             <w:r>
               <w:rPr>
@@ -837,7 +819,7 @@
       <w:pPr>
         <w:pStyle w:val="Heading1"/>
       </w:pPr>
-      <w:bookmarkStart w:id="0" w:name="_Toc114420172"/>
+      <w:bookmarkStart w:id="0" w:name="_Toc114422801"/>
       <w:r>
         <w:lastRenderedPageBreak/>
         <w:t>Sprendžiamo uždavinio aprašymas</w:t>
@@ -848,7 +830,7 @@
       <w:pPr>
         <w:pStyle w:val="Heading2"/>
       </w:pPr>
-      <w:bookmarkStart w:id="1" w:name="_Toc114420173"/>
+      <w:bookmarkStart w:id="1" w:name="_Toc114422802"/>
       <w:r>
         <w:t>Sistemos paskirtis</w:t>
       </w:r>
@@ -903,11 +885,27 @@
       <w:pPr>
         <w:pStyle w:val="Heading2"/>
       </w:pPr>
-      <w:bookmarkStart w:id="2" w:name="_Toc114420174"/>
+      <w:bookmarkStart w:id="2" w:name="_Toc114422803"/>
       <w:r>
         <w:t>Sistemos funkciniai reikalavimai:</w:t>
       </w:r>
       <w:bookmarkEnd w:id="2"/>
+    </w:p>
+    <w:p>
+      <w:pPr>
+        <w:rPr>
+          <w:lang w:val="en-GB"/>
+        </w:rPr>
+      </w:pPr>
+      <w:r>
+        <w:t>Projekto hierarchija: Filialas &gt; Automobilis &gt; U</w:t>
+      </w:r>
+      <w:r>
+        <w:rPr>
+          <w:lang w:val="en-GB"/>
+        </w:rPr>
+        <w:t>žsakymas</w:t>
+      </w:r>
     </w:p>
     <w:p>
       <w:r>
@@ -1188,6 +1186,7 @@
         </w:numPr>
       </w:pPr>
       <w:r>
+        <w:lastRenderedPageBreak/>
         <w:t>Įvesti automobilio aprašymą</w:t>
       </w:r>
     </w:p>
@@ -1200,7 +1199,6 @@
         </w:numPr>
       </w:pPr>
       <w:r>
-        <w:lastRenderedPageBreak/>
         <w:t>Atšaukti vartotojų užsakymus</w:t>
       </w:r>
     </w:p>
@@ -1208,7 +1206,7 @@
       <w:pPr>
         <w:pStyle w:val="Heading1"/>
       </w:pPr>
-      <w:bookmarkStart w:id="3" w:name="_Toc114420175"/>
+      <w:bookmarkStart w:id="3" w:name="_Toc114422804"/>
       <w:r>
         <w:t>Sistemos architektūra:</w:t>
       </w:r>
@@ -1254,23 +1252,7 @@
         <w:t xml:space="preserve">Sistemos talpinimui yra naudojama AWS paslauga. </w:t>
       </w:r>
       <w:r>
-        <w:t xml:space="preserve">Sistemos vartotojas naudojasi naršykle, kad sąveikautų su </w:t>
-      </w:r>
-      <w:proofErr w:type="spellStart"/>
-      <w:r>
-        <w:t>Rent</w:t>
-      </w:r>
-      <w:proofErr w:type="spellEnd"/>
-      <w:r>
-        <w:t>-A-</w:t>
-      </w:r>
-      <w:proofErr w:type="spellStart"/>
-      <w:r>
-        <w:t>RaceCar</w:t>
-      </w:r>
-      <w:proofErr w:type="spellEnd"/>
-      <w:r>
-        <w:t xml:space="preserve"> internetine svetaine. Internetinė svetainė, kad užkrautų teisingus duomenis, sąveikauja su API, o API naudojasi MySQL duomenų baze, kad saugotų duomenis.</w:t>
+        <w:t>Sistemos vartotojas naudojasi naršykle, kad sąveikautų su Rent-A-RaceCar internetine svetaine. Internetinė svetainė, kad užkrautų teisingus duomenis, sąveikauja su API, o API naudojasi MySQL duomenų baze, kad saugotų duomenis.</w:t>
       </w:r>
     </w:p>
     <w:p>
@@ -1334,6 +1316,40 @@
             </a:graphic>
           </wp:inline>
         </w:drawing>
+      </w:r>
+    </w:p>
+    <w:p>
+      <w:pPr>
+        <w:ind w:left="360"/>
+      </w:pPr>
+    </w:p>
+    <w:p>
+      <w:pPr>
+        <w:pStyle w:val="Heading1"/>
+      </w:pPr>
+      <w:bookmarkStart w:id="4" w:name="_Toc114422805"/>
+      <w:r>
+        <w:t>Papildoma informacija</w:t>
+      </w:r>
+      <w:bookmarkEnd w:id="4"/>
+    </w:p>
+    <w:p>
+      <w:pPr>
+        <w:ind w:left="360"/>
+      </w:pPr>
+      <w:r>
+        <w:t xml:space="preserve">Projektas yra saugomas </w:t>
+      </w:r>
+      <w:hyperlink r:id="rId8" w:history="1">
+        <w:r>
+          <w:rPr>
+            <w:rStyle w:val="Hyperlink"/>
+          </w:rPr>
+          <w:t>„GitHub“</w:t>
+        </w:r>
+      </w:hyperlink>
+      <w:r>
+        <w:t xml:space="preserve"> saugyklos platformoje</w:t>
       </w:r>
     </w:p>
     <w:sectPr>
@@ -4354,6 +4370,30 @@
       <w:u w:val="single"/>
     </w:rPr>
   </w:style>
+  <w:style w:type="character" w:styleId="UnresolvedMention">
+    <w:name w:val="Unresolved Mention"/>
+    <w:basedOn w:val="DefaultParagraphFont"/>
+    <w:uiPriority w:val="99"/>
+    <w:semiHidden/>
+    <w:unhideWhenUsed/>
+    <w:rsid w:val="003538FA"/>
+    <w:rPr>
+      <w:color w:val="605E5C"/>
+      <w:shd w:val="clear" w:color="auto" w:fill="E1DFDD"/>
+    </w:rPr>
+  </w:style>
+  <w:style w:type="character" w:styleId="FollowedHyperlink">
+    <w:name w:val="FollowedHyperlink"/>
+    <w:basedOn w:val="DefaultParagraphFont"/>
+    <w:uiPriority w:val="99"/>
+    <w:semiHidden/>
+    <w:unhideWhenUsed/>
+    <w:rsid w:val="003538FA"/>
+    <w:rPr>
+      <w:color w:val="954F72" w:themeColor="followedHyperlink"/>
+      <w:u w:val="single"/>
+    </w:rPr>
+  </w:style>
 </w:styles>
 </file>
 

</xml_diff>